<commit_message>
Graded thru Act 13 + regrades 5,7
</commit_message>
<xml_diff>
--- a/session_05/PHY480activity5_redo.docx
+++ b/session_05/PHY480activity5_redo.docx
@@ -67,6 +67,44 @@
     <w:p>
       <w:pPr>
         <w:spacing w:before="100" w:beforeAutospacing="1" w:after="100" w:afterAutospacing="1" w:line="240" w:lineRule="auto"/>
+        <w:jc w:val="center"/>
+        <w:outlineLvl w:val="0"/>
+        <w:rPr>
+          <w:rFonts w:ascii="Chalkduster" w:eastAsia="Times New Roman" w:hAnsi="Chalkduster" w:cs="Arial"/>
+          <w:color w:val="FF0000"/>
+          <w:kern w:val="36"/>
+          <w:sz w:val="36"/>
+          <w:szCs w:val="36"/>
+        </w:rPr>
+      </w:pPr>
+    </w:p>
+    <w:p>
+      <w:pPr>
+        <w:spacing w:before="100" w:beforeAutospacing="1" w:after="100" w:afterAutospacing="1" w:line="240" w:lineRule="auto"/>
+        <w:jc w:val="center"/>
+        <w:outlineLvl w:val="0"/>
+        <w:rPr>
+          <w:rFonts w:ascii="Chalkduster" w:eastAsia="Times New Roman" w:hAnsi="Chalkduster" w:cs="Arial"/>
+          <w:color w:val="FF0000"/>
+          <w:kern w:val="36"/>
+          <w:sz w:val="36"/>
+          <w:szCs w:val="36"/>
+        </w:rPr>
+      </w:pPr>
+      <w:r>
+        <w:rPr>
+          <w:rFonts w:ascii="Chalkduster" w:eastAsia="Times New Roman" w:hAnsi="Chalkduster" w:cs="Arial"/>
+          <w:color w:val="FF0000"/>
+          <w:kern w:val="36"/>
+          <w:sz w:val="36"/>
+          <w:szCs w:val="36"/>
+        </w:rPr>
+        <w:t>Updated: check +</w:t>
+      </w:r>
+    </w:p>
+    <w:p>
+      <w:pPr>
+        <w:spacing w:before="100" w:beforeAutospacing="1" w:after="100" w:afterAutospacing="1" w:line="240" w:lineRule="auto"/>
         <w:rPr>
           <w:rFonts w:ascii="Times New Roman" w:eastAsia="Times New Roman" w:hAnsi="Times New Roman" w:cs="Times New Roman"/>
           <w:color w:val="000000"/>
@@ -278,7 +316,7 @@
           <w:szCs w:val="24"/>
         </w:rPr>
         <w:pict w14:anchorId="21289923">
-          <v:rect id="_x0000_i1025" alt="" style="width:468pt;height:.05pt;mso-width-percent:0;mso-height-percent:0;mso-width-percent:0;mso-height-percent:0" o:hralign="center" o:hrstd="t" o:hrnoshade="t" o:hr="t" fillcolor="black" stroked="f"/>
+          <v:rect id="_x0000_i1028" alt="" style="width:468pt;height:.05pt;mso-width-percent:0;mso-height-percent:0;mso-width-percent:0;mso-height-percent:0" o:hralign="center" o:hrstd="t" o:hrnoshade="t" o:hr="t" fillcolor="black" stroked="f"/>
         </w:pict>
       </w:r>
     </w:p>
@@ -438,7 +476,19 @@
           <w:sz w:val="24"/>
           <w:szCs w:val="24"/>
         </w:rPr>
-        <w:t>Try some aliases such as </w:t>
+        <w:t xml:space="preserve">Try </w:t>
+      </w:r>
+      <w:r>
+        <w:rPr>
+          <w:rFonts w:ascii="Times New Roman" w:eastAsia="Times New Roman" w:hAnsi="Times New Roman" w:cs="Times New Roman"/>
+          <w:i/>
+          <w:iCs/>
+          <w:color w:val="FF0000"/>
+          <w:sz w:val="24"/>
+          <w:szCs w:val="24"/>
+        </w:rPr>
+        <w:lastRenderedPageBreak/>
+        <w:t>some aliases such as </w:t>
       </w:r>
       <w:r>
         <w:rPr>
@@ -542,19 +592,7 @@
           <w:sz w:val="24"/>
           <w:szCs w:val="24"/>
         </w:rPr>
-        <w:t xml:space="preserve">What line did you add to the </w:t>
-      </w:r>
-      <w:r>
-        <w:rPr>
-          <w:rFonts w:ascii="Times New Roman" w:eastAsia="Times New Roman" w:hAnsi="Times New Roman" w:cs="Times New Roman"/>
-          <w:i/>
-          <w:iCs/>
-          <w:color w:val="FF0000"/>
-          <w:sz w:val="24"/>
-          <w:szCs w:val="24"/>
-        </w:rPr>
-        <w:lastRenderedPageBreak/>
-        <w:t>start-up file?</w:t>
+        <w:t>What line did you add to the start-up file?</w:t>
       </w:r>
       <w:r>
         <w:rPr>
@@ -592,7 +630,7 @@
           <w:szCs w:val="24"/>
         </w:rPr>
         <w:pict w14:anchorId="2D878EFC">
-          <v:rect id="_x0000_i1026" alt="" style="width:468pt;height:.05pt;mso-width-percent:0;mso-height-percent:0;mso-width-percent:0;mso-height-percent:0" o:hralign="center" o:hrstd="t" o:hrnoshade="t" o:hr="t" fillcolor="black" stroked="f"/>
+          <v:rect id="_x0000_i1027" alt="" style="width:468pt;height:.05pt;mso-width-percent:0;mso-height-percent:0;mso-width-percent:0;mso-height-percent:0" o:hralign="center" o:hrstd="t" o:hrnoshade="t" o:hr="t" fillcolor="black" stroked="f"/>
         </w:pict>
       </w:r>
     </w:p>
@@ -720,7 +758,7 @@
           <w:szCs w:val="24"/>
         </w:rPr>
         <w:pict w14:anchorId="44853286">
-          <v:rect id="_x0000_i1027" alt="" style="width:468pt;height:.05pt;mso-width-percent:0;mso-height-percent:0;mso-width-percent:0;mso-height-percent:0" o:hralign="center" o:hrstd="t" o:hrnoshade="t" o:hr="t" fillcolor="black" stroked="f"/>
+          <v:rect id="_x0000_i1026" alt="" style="width:468pt;height:.05pt;mso-width-percent:0;mso-height-percent:0;mso-width-percent:0;mso-height-percent:0" o:hralign="center" o:hrstd="t" o:hrnoshade="t" o:hr="t" fillcolor="black" stroked="f"/>
         </w:pict>
       </w:r>
     </w:p>
@@ -903,6 +941,7 @@
           <w:sz w:val="24"/>
           <w:szCs w:val="24"/>
         </w:rPr>
+        <w:lastRenderedPageBreak/>
         <w:t>eigenvalue 2 = 5.113673e+00</w:t>
       </w:r>
       <w:r>
@@ -1392,6 +1431,7 @@
           <w:sz w:val="24"/>
           <w:szCs w:val="24"/>
         </w:rPr>
+        <w:lastRenderedPageBreak/>
         <w:br/>
       </w:r>
     </w:p>
@@ -1523,7 +1563,6 @@
           <w:sz w:val="24"/>
           <w:szCs w:val="24"/>
         </w:rPr>
-        <w:lastRenderedPageBreak/>
         <w:t>For your choice of Rmax, try N = 4,8,16,32,64,128,256,512,1024 (you could add a loop to calculate these). </w:t>
       </w:r>
       <w:r>
@@ -1892,7 +1931,7 @@
           <w:szCs w:val="24"/>
         </w:rPr>
         <w:pict w14:anchorId="44F02020">
-          <v:rect id="_x0000_i1028" alt="" style="width:468pt;height:.05pt;mso-width-percent:0;mso-height-percent:0;mso-width-percent:0;mso-height-percent:0" o:hralign="center" o:hrstd="t" o:hrnoshade="t" o:hr="t" fillcolor="black" stroked="f"/>
+          <v:rect id="_x0000_i1025" alt="" style="width:468pt;height:.05pt;mso-width-percent:0;mso-height-percent:0;mso-width-percent:0;mso-height-percent:0" o:hralign="center" o:hrstd="t" o:hrnoshade="t" o:hr="t" fillcolor="black" stroked="f"/>
         </w:pict>
       </w:r>
     </w:p>
@@ -1934,7 +1973,17 @@
           <w:sz w:val="24"/>
           <w:szCs w:val="24"/>
         </w:rPr>
-        <w:t>The program in eigen_basis.cpp uses the GSL library routines to diagonalize (i.e., to find the eigenvalues and eigenvectors) a Hamiltonian matrix in a basis of harmonic oscillator wave functions. You may want to refer to the GSL handout on eigensystems (there is also a printout of eigen_basis.cpp).</w:t>
+        <w:t xml:space="preserve">The program in eigen_basis.cpp uses the GSL library routines to diagonalize (i.e., to find the eigenvalues and eigenvectors) a Hamiltonian matrix in a basis of harmonic oscillator wave </w:t>
+      </w:r>
+      <w:r>
+        <w:rPr>
+          <w:rFonts w:ascii="Times New Roman" w:eastAsia="Times New Roman" w:hAnsi="Times New Roman" w:cs="Times New Roman"/>
+          <w:color w:val="000000"/>
+          <w:sz w:val="24"/>
+          <w:szCs w:val="24"/>
+        </w:rPr>
+        <w:lastRenderedPageBreak/>
+        <w:t>functions. You may want to refer to the GSL handout on eigensystems (there is also a printout of eigen_basis.cpp).</w:t>
       </w:r>
     </w:p>
     <w:p>
@@ -2046,7 +2095,6 @@
           <w:szCs w:val="24"/>
           <w:shd w:val="clear" w:color="auto" w:fill="FFFFFF"/>
         </w:rPr>
-        <w:lastRenderedPageBreak/>
         <w:t>The parameters of the potentials are fixed in the code. The eigenvalues for the Hamiltonian matrix are written to the terminal sorted in numerical order (as opposed to absolute-value sorting, which was used in eigen_test.cpp). The corresponding eigenvectors are generated but are not printed out (that is, the print statements are commented out).</w:t>
       </w:r>
     </w:p>
@@ -2554,7 +2602,6 @@
           <w:sz w:val="24"/>
           <w:szCs w:val="24"/>
         </w:rPr>
-        <w:lastRenderedPageBreak/>
         <w:t>Considering all three of the lowest eigenvalues, which are calculated most effectively, those of the Coulomb potential or the square well potential? Can you explain your observation?</w:t>
       </w:r>
       <w:r>
@@ -2808,6 +2855,7 @@
           <w:sz w:val="24"/>
           <w:szCs w:val="24"/>
         </w:rPr>
+        <w:lastRenderedPageBreak/>
         <w:br/>
       </w:r>
     </w:p>
@@ -3207,7 +3255,6 @@
           <w:sz w:val="24"/>
           <w:szCs w:val="24"/>
         </w:rPr>
-        <w:lastRenderedPageBreak/>
         <w:t>I could change i++ and j++ to i**2 and j**2</w:t>
       </w:r>
       <w:r>

</xml_diff>